<commit_message>
Trying to push the changes I did to the edit restaurant view. Among those changes we have: 1 - Everything is aligned and has the same size. 2 - The text boxes are no longer resizable. 3 - The design of the main view is a bit different.
Hope is does not mess up anything.
</commit_message>
<xml_diff>
--- a/Log/kike/Log - Thursday Dec 11th 2014.docx
+++ b/Log/kike/Log - Thursday Dec 11th 2014.docx
@@ -3,6 +3,9 @@
 <w:document xmlns:mo="http://schemas.microsoft.com/office/mac/office/2008/main" xmlns:ve="http://schemas.openxmlformats.org/markup-compatibility/2006" xmlns:mv="urn:schemas-microsoft-com:mac:vml" xmlns:o="urn:schemas-microsoft-com:office:office" xmlns:r="http://schemas.openxmlformats.org/officeDocument/2006/relationships" xmlns:m="http://schemas.openxmlformats.org/officeDocument/2006/math" xmlns:v="urn:schemas-microsoft-com:vml" xmlns:wp="http://schemas.openxmlformats.org/drawingml/2006/wordprocessingDrawing" xmlns:w10="urn:schemas-microsoft-com:office:word" xmlns:w="http://schemas.openxmlformats.org/wordprocessingml/2006/main" xmlns:wne="http://schemas.microsoft.com/office/word/2006/wordml">
   <w:body>
     <w:p>
+      <w:pPr>
+        <w:jc w:val="both"/>
+      </w:pPr>
       <w:r>
         <w:t>Thursday Dec 11</w:t>
       </w:r>
@@ -16,8 +19,15 @@
         <w:t xml:space="preserve"> </w:t>
       </w:r>
     </w:p>
-    <w:p/>
     <w:p>
+      <w:pPr>
+        <w:jc w:val="both"/>
+      </w:pPr>
+    </w:p>
+    <w:p>
+      <w:pPr>
+        <w:jc w:val="both"/>
+      </w:pPr>
       <w:r>
         <w:t xml:space="preserve">We discussed the accomplishments and the setbacks of the past three days. </w:t>
       </w:r>
@@ -63,6 +73,51 @@
       <w:r>
         <w:t xml:space="preserve"> is done putting some final structure to it (Ex: opening and closing times).</w:t>
       </w:r>
+      <w:r>
+        <w:t xml:space="preserve"> Kevin had several opinions on how the query view should look compared to the constructive criticism we got in the beta presentation. Therefore it was decided that Kevin could take care of the query view.</w:t>
+      </w:r>
+    </w:p>
+    <w:p>
+      <w:pPr>
+        <w:jc w:val="both"/>
+      </w:pPr>
+    </w:p>
+    <w:p>
+      <w:pPr>
+        <w:jc w:val="both"/>
+      </w:pPr>
+      <w:r>
+        <w:t>The next meetings are a bit in the air since there is so much to do and the breaks are coming up so we decided to give it a week until next Thursday 18</w:t>
+      </w:r>
+      <w:r>
+        <w:rPr>
+          <w:vertAlign w:val="superscript"/>
+        </w:rPr>
+        <w:t>th</w:t>
+      </w:r>
+      <w:r>
+        <w:t xml:space="preserve"> </w:t>
+      </w:r>
+      <w:proofErr w:type="spellStart"/>
+      <w:proofErr w:type="gramStart"/>
+      <w:r>
+        <w:t>dec</w:t>
+      </w:r>
+      <w:proofErr w:type="spellEnd"/>
+      <w:proofErr w:type="gramEnd"/>
+      <w:r>
+        <w:t>.</w:t>
+      </w:r>
+    </w:p>
+    <w:p>
+      <w:pPr>
+        <w:jc w:val="both"/>
+      </w:pPr>
+    </w:p>
+    <w:p>
+      <w:pPr>
+        <w:jc w:val="both"/>
+      </w:pPr>
     </w:p>
     <w:sectPr>
       <w:pgSz w:w="11900" w:h="16840"/>

</xml_diff>